<commit_message>
Add pseudocode for nearest_neighbours_heuristic
</commit_message>
<xml_diff>
--- a/report.docx
+++ b/report.docx
@@ -158,6 +158,508 @@
     <w:p>
       <w:pPr>
         <w:ind w:left="360"/>
+        <w:rPr>
+          <w:rFonts w:ascii="Bodoni MT" w:hAnsi="Bodoni MT"/>
+        </w:rPr>
+      </w:pPr>
+      <w:r>
+        <w:rPr>
+          <w:rFonts w:ascii="Bodoni MT" w:hAnsi="Bodoni MT"/>
+        </w:rPr>
+        <w:t>Znajd</w:t>
+      </w:r>
+      <w:r>
+        <w:rPr>
+          <w:rFonts w:ascii="Calibri" w:hAnsi="Calibri" w:cs="Calibri"/>
+        </w:rPr>
+        <w:t>ź</w:t>
+      </w:r>
+      <w:r>
+        <w:rPr>
+          <w:rFonts w:ascii="Bodoni MT" w:hAnsi="Bodoni MT"/>
+        </w:rPr>
+        <w:t xml:space="preserve"> najbardziej oddalony wierzcho</w:t>
+      </w:r>
+      <w:r>
+        <w:rPr>
+          <w:rFonts w:ascii="Bodoni MT" w:hAnsi="Bodoni MT" w:cs="Bodoni MT"/>
+        </w:rPr>
+        <w:t>ł</w:t>
+      </w:r>
+      <w:r>
+        <w:rPr>
+          <w:rFonts w:ascii="Bodoni MT" w:hAnsi="Bodoni MT"/>
+        </w:rPr>
+        <w:t>ek od bie</w:t>
+      </w:r>
+      <w:r>
+        <w:rPr>
+          <w:rFonts w:ascii="Calibri" w:hAnsi="Calibri" w:cs="Calibri"/>
+        </w:rPr>
+        <w:t>żą</w:t>
+      </w:r>
+      <w:r>
+        <w:rPr>
+          <w:rFonts w:ascii="Bodoni MT" w:hAnsi="Bodoni MT"/>
+        </w:rPr>
+        <w:t>cego, od którego zacznie si</w:t>
+      </w:r>
+      <w:r>
+        <w:rPr>
+          <w:rFonts w:ascii="Calibri" w:hAnsi="Calibri" w:cs="Calibri"/>
+        </w:rPr>
+        <w:t>ę</w:t>
+      </w:r>
+      <w:r>
+        <w:rPr>
+          <w:rFonts w:ascii="Bodoni MT" w:hAnsi="Bodoni MT"/>
+        </w:rPr>
+        <w:t xml:space="preserve"> budowa drugiego cyklu</w:t>
+      </w:r>
+    </w:p>
+    <w:p>
+      <w:pPr>
+        <w:ind w:left="360"/>
+        <w:rPr>
+          <w:rFonts w:ascii="Bodoni MT" w:hAnsi="Bodoni MT"/>
+        </w:rPr>
+      </w:pPr>
+      <w:r>
+        <w:rPr>
+          <w:rFonts w:ascii="Bodoni MT" w:hAnsi="Bodoni MT"/>
+        </w:rPr>
+        <w:t>Inicjaliz</w:t>
+      </w:r>
+      <w:r>
+        <w:rPr>
+          <w:rFonts w:ascii="Bodoni MT" w:hAnsi="Bodoni MT"/>
+        </w:rPr>
+        <w:t>uj</w:t>
+      </w:r>
+      <w:r>
+        <w:rPr>
+          <w:rFonts w:ascii="Bodoni MT" w:hAnsi="Bodoni MT"/>
+        </w:rPr>
+        <w:t xml:space="preserve"> list</w:t>
+      </w:r>
+      <w:r>
+        <w:rPr>
+          <w:rFonts w:ascii="Calibri" w:hAnsi="Calibri" w:cs="Calibri"/>
+        </w:rPr>
+        <w:t>ę</w:t>
+      </w:r>
+      <w:r>
+        <w:rPr>
+          <w:rFonts w:ascii="Bodoni MT" w:hAnsi="Bodoni MT"/>
+        </w:rPr>
+        <w:t xml:space="preserve"> </w:t>
+      </w:r>
+      <w:proofErr w:type="spellStart"/>
+      <w:r>
+        <w:rPr>
+          <w:rFonts w:ascii="Bodoni MT" w:hAnsi="Bodoni MT"/>
+          <w:i/>
+          <w:iCs/>
+        </w:rPr>
+        <w:t>remaining_nodes</w:t>
+      </w:r>
+      <w:proofErr w:type="spellEnd"/>
+      <w:r>
+        <w:rPr>
+          <w:rFonts w:ascii="Bodoni MT" w:hAnsi="Bodoni MT"/>
+        </w:rPr>
+        <w:t xml:space="preserve"> zawieraj</w:t>
+      </w:r>
+      <w:r>
+        <w:rPr>
+          <w:rFonts w:ascii="Calibri" w:hAnsi="Calibri" w:cs="Calibri"/>
+        </w:rPr>
+        <w:t>ą</w:t>
+      </w:r>
+      <w:r>
+        <w:rPr>
+          <w:rFonts w:ascii="Bodoni MT" w:hAnsi="Bodoni MT"/>
+        </w:rPr>
+        <w:t>ca potencjalnych kandydat</w:t>
+      </w:r>
+      <w:r>
+        <w:rPr>
+          <w:rFonts w:ascii="Bodoni MT" w:hAnsi="Bodoni MT" w:cs="Bodoni MT"/>
+        </w:rPr>
+        <w:t>ó</w:t>
+      </w:r>
+      <w:r>
+        <w:rPr>
+          <w:rFonts w:ascii="Bodoni MT" w:hAnsi="Bodoni MT"/>
+        </w:rPr>
+        <w:t>w do wyd</w:t>
+      </w:r>
+      <w:r>
+        <w:rPr>
+          <w:rFonts w:ascii="Bodoni MT" w:hAnsi="Bodoni MT" w:cs="Bodoni MT"/>
+        </w:rPr>
+        <w:t>ł</w:t>
+      </w:r>
+      <w:r>
+        <w:rPr>
+          <w:rFonts w:ascii="Bodoni MT" w:hAnsi="Bodoni MT"/>
+        </w:rPr>
+        <w:t>u</w:t>
+      </w:r>
+      <w:r>
+        <w:rPr>
+          <w:rFonts w:ascii="Calibri" w:hAnsi="Calibri" w:cs="Calibri"/>
+        </w:rPr>
+        <w:t>ż</w:t>
+      </w:r>
+      <w:r>
+        <w:rPr>
+          <w:rFonts w:ascii="Bodoni MT" w:hAnsi="Bodoni MT"/>
+        </w:rPr>
+        <w:t xml:space="preserve">enia </w:t>
+      </w:r>
+      <w:r>
+        <w:rPr>
+          <w:rFonts w:ascii="Calibri" w:hAnsi="Calibri" w:cs="Calibri"/>
+        </w:rPr>
+        <w:t>ś</w:t>
+      </w:r>
+      <w:r>
+        <w:rPr>
+          <w:rFonts w:ascii="Bodoni MT" w:hAnsi="Bodoni MT"/>
+        </w:rPr>
+        <w:t>cie</w:t>
+      </w:r>
+      <w:r>
+        <w:rPr>
+          <w:rFonts w:ascii="Calibri" w:hAnsi="Calibri" w:cs="Calibri"/>
+        </w:rPr>
+        <w:t>ż</w:t>
+      </w:r>
+      <w:r>
+        <w:rPr>
+          <w:rFonts w:ascii="Bodoni MT" w:hAnsi="Bodoni MT"/>
+        </w:rPr>
+        <w:t>ki</w:t>
+      </w:r>
+      <w:r>
+        <w:rPr>
+          <w:rFonts w:ascii="Bodoni MT" w:hAnsi="Bodoni MT"/>
+        </w:rPr>
+        <w:t xml:space="preserve"> </w:t>
+      </w:r>
+    </w:p>
+    <w:p>
+      <w:pPr>
+        <w:ind w:left="360"/>
+        <w:rPr>
+          <w:rFonts w:ascii="Bodoni MT" w:hAnsi="Bodoni MT" w:cs="Calibri"/>
+        </w:rPr>
+      </w:pPr>
+      <w:r>
+        <w:rPr>
+          <w:rFonts w:ascii="Bodoni MT" w:hAnsi="Bodoni MT"/>
+        </w:rPr>
+        <w:t xml:space="preserve">Inicjalizuj </w:t>
+      </w:r>
+      <w:r>
+        <w:rPr>
+          <w:rFonts w:ascii="Bodoni MT" w:hAnsi="Bodoni MT"/>
+        </w:rPr>
+        <w:t>cykle</w:t>
+      </w:r>
+      <w:r>
+        <w:rPr>
+          <w:rFonts w:ascii="Bodoni MT" w:hAnsi="Bodoni MT"/>
+        </w:rPr>
+        <w:t>, pierwszy</w:t>
+      </w:r>
+      <w:r>
+        <w:rPr>
+          <w:rFonts w:ascii="Bodoni MT" w:hAnsi="Bodoni MT"/>
+        </w:rPr>
+        <w:t xml:space="preserve"> zawieraj</w:t>
+      </w:r>
+      <w:r>
+        <w:rPr>
+          <w:rFonts w:ascii="Calibri" w:hAnsi="Calibri" w:cs="Calibri"/>
+        </w:rPr>
+        <w:t>ą</w:t>
+      </w:r>
+      <w:r>
+        <w:rPr>
+          <w:rFonts w:ascii="Bodoni MT" w:hAnsi="Bodoni MT" w:cs="Calibri"/>
+        </w:rPr>
+        <w:t>c</w:t>
+      </w:r>
+      <w:r>
+        <w:rPr>
+          <w:rFonts w:ascii="Bodoni MT" w:hAnsi="Bodoni MT" w:cs="Calibri"/>
+        </w:rPr>
+        <w:t>y</w:t>
+      </w:r>
+      <w:r>
+        <w:rPr>
+          <w:rFonts w:ascii="Bodoni MT" w:hAnsi="Bodoni MT" w:cs="Calibri"/>
+        </w:rPr>
+        <w:t xml:space="preserve"> wierzch</w:t>
+      </w:r>
+      <w:r>
+        <w:rPr>
+          <w:rFonts w:ascii="Bodoni MT" w:hAnsi="Bodoni MT" w:cs="Calibri"/>
+        </w:rPr>
+        <w:t>ołek wybrany, drugi najbardziej od niego oddalony</w:t>
+      </w:r>
+    </w:p>
+    <w:p>
+      <w:pPr>
+        <w:ind w:left="360"/>
+        <w:rPr>
+          <w:rFonts w:ascii="Bodoni MT" w:hAnsi="Bodoni MT"/>
+        </w:rPr>
+      </w:pPr>
+      <w:r>
+        <w:rPr>
+          <w:rFonts w:ascii="Bodoni MT" w:hAnsi="Bodoni MT"/>
+          <w:b/>
+          <w:bCs/>
+        </w:rPr>
+        <w:t>Powtarzaj</w:t>
+      </w:r>
+      <w:r>
+        <w:rPr>
+          <w:rFonts w:ascii="Bodoni MT" w:hAnsi="Bodoni MT"/>
+          <w:b/>
+          <w:bCs/>
+        </w:rPr>
+        <w:t xml:space="preserve"> </w:t>
+      </w:r>
+    </w:p>
+    <w:p>
+      <w:pPr>
+        <w:ind w:left="360"/>
+        <w:rPr>
+          <w:rFonts w:ascii="Bodoni MT" w:hAnsi="Bodoni MT" w:cs="Calibri"/>
+        </w:rPr>
+      </w:pPr>
+      <w:r>
+        <w:rPr>
+          <w:rFonts w:ascii="Bodoni MT" w:hAnsi="Bodoni MT"/>
+        </w:rPr>
+        <w:tab/>
+      </w:r>
+      <w:r>
+        <w:rPr>
+          <w:rFonts w:ascii="Bodoni MT" w:hAnsi="Bodoni MT"/>
+        </w:rPr>
+        <w:t>Wydłu</w:t>
+      </w:r>
+      <w:r>
+        <w:rPr>
+          <w:rFonts w:ascii="Calibri" w:hAnsi="Calibri" w:cs="Calibri"/>
+        </w:rPr>
+        <w:t>ż</w:t>
+      </w:r>
+      <w:r>
+        <w:rPr>
+          <w:rFonts w:ascii="Bodoni MT" w:hAnsi="Bodoni MT" w:cs="Calibri"/>
+        </w:rPr>
+        <w:t xml:space="preserve"> ka</w:t>
+      </w:r>
+      <w:r>
+        <w:rPr>
+          <w:rFonts w:ascii="Calibri" w:hAnsi="Calibri" w:cs="Calibri"/>
+        </w:rPr>
+        <w:t>ż</w:t>
+      </w:r>
+      <w:r>
+        <w:rPr>
+          <w:rFonts w:ascii="Bodoni MT" w:hAnsi="Bodoni MT" w:cs="Calibri"/>
+        </w:rPr>
+        <w:t>dy cykl o najbli</w:t>
+      </w:r>
+      <w:r>
+        <w:rPr>
+          <w:rFonts w:ascii="Calibri" w:hAnsi="Calibri" w:cs="Calibri"/>
+        </w:rPr>
+        <w:t>ż</w:t>
+      </w:r>
+      <w:r>
+        <w:rPr>
+          <w:rFonts w:ascii="Bodoni MT" w:hAnsi="Bodoni MT" w:cs="Calibri"/>
+        </w:rPr>
+        <w:t>szego s</w:t>
+      </w:r>
+      <w:r>
+        <w:rPr>
+          <w:rFonts w:ascii="Calibri" w:hAnsi="Calibri" w:cs="Calibri"/>
+        </w:rPr>
+        <w:t>ą</w:t>
+      </w:r>
+      <w:r>
+        <w:rPr>
+          <w:rFonts w:ascii="Bodoni MT" w:hAnsi="Bodoni MT" w:cs="Calibri"/>
+        </w:rPr>
+        <w:t>siada dla ostatnio dodanego wierzchołka</w:t>
+      </w:r>
+    </w:p>
+    <w:p>
+      <w:pPr>
+        <w:ind w:left="360"/>
+        <w:rPr>
+          <w:rFonts w:ascii="Bodoni MT" w:hAnsi="Bodoni MT" w:cs="Calibri"/>
+        </w:rPr>
+      </w:pPr>
+      <w:r>
+        <w:rPr>
+          <w:rFonts w:ascii="Bodoni MT" w:hAnsi="Bodoni MT" w:cs="Calibri"/>
+        </w:rPr>
+        <w:tab/>
+        <w:t>Usu</w:t>
+      </w:r>
+      <w:r>
+        <w:rPr>
+          <w:rFonts w:ascii="Calibri" w:hAnsi="Calibri" w:cs="Calibri"/>
+        </w:rPr>
+        <w:t>ń</w:t>
+      </w:r>
+      <w:r>
+        <w:rPr>
+          <w:rFonts w:ascii="Bodoni MT" w:hAnsi="Bodoni MT" w:cs="Calibri"/>
+        </w:rPr>
+        <w:t xml:space="preserve"> dodany wierzchołek z listy </w:t>
+      </w:r>
+      <w:proofErr w:type="spellStart"/>
+      <w:r>
+        <w:rPr>
+          <w:rFonts w:ascii="Bodoni MT" w:hAnsi="Bodoni MT" w:cs="Calibri"/>
+          <w:i/>
+          <w:iCs/>
+        </w:rPr>
+        <w:t>remaining_nodes</w:t>
+      </w:r>
+      <w:proofErr w:type="spellEnd"/>
+    </w:p>
+    <w:p>
+      <w:pPr>
+        <w:ind w:left="360"/>
+        <w:rPr>
+          <w:rFonts w:ascii="Bodoni MT" w:hAnsi="Bodoni MT"/>
+        </w:rPr>
+      </w:pPr>
+      <w:r>
+        <w:rPr>
+          <w:rFonts w:ascii="Bodoni MT" w:hAnsi="Bodoni MT"/>
+          <w:b/>
+          <w:bCs/>
+        </w:rPr>
+        <w:t>Dopóki</w:t>
+      </w:r>
+      <w:r>
+        <w:rPr>
+          <w:rFonts w:ascii="Bodoni MT" w:hAnsi="Bodoni MT"/>
+          <w:b/>
+          <w:bCs/>
+        </w:rPr>
+        <w:t xml:space="preserve"> </w:t>
+      </w:r>
+      <w:r>
+        <w:rPr>
+          <w:rFonts w:ascii="Bodoni MT" w:hAnsi="Bodoni MT"/>
+        </w:rPr>
+        <w:t xml:space="preserve">lista </w:t>
+      </w:r>
+      <w:proofErr w:type="spellStart"/>
+      <w:r>
+        <w:rPr>
+          <w:rFonts w:ascii="Bodoni MT" w:hAnsi="Bodoni MT"/>
+          <w:i/>
+          <w:iCs/>
+        </w:rPr>
+        <w:t>remaining_nodes</w:t>
+      </w:r>
+      <w:proofErr w:type="spellEnd"/>
+      <w:r>
+        <w:rPr>
+          <w:rFonts w:ascii="Bodoni MT" w:hAnsi="Bodoni MT"/>
+        </w:rPr>
+        <w:t xml:space="preserve"> nie jest pusta</w:t>
+      </w:r>
+    </w:p>
+    <w:p>
+      <w:pPr>
+        <w:ind w:left="360"/>
+        <w:rPr>
+          <w:rFonts w:ascii="Bodoni MT" w:hAnsi="Bodoni MT" w:cs="Calibri"/>
+        </w:rPr>
+      </w:pPr>
+      <w:r>
+        <w:rPr>
+          <w:rFonts w:ascii="Bodoni MT" w:hAnsi="Bodoni MT"/>
+          <w:b/>
+          <w:bCs/>
+        </w:rPr>
+        <w:t>Zwró</w:t>
+      </w:r>
+      <w:r>
+        <w:rPr>
+          <w:rFonts w:ascii="Calibri" w:hAnsi="Calibri" w:cs="Calibri"/>
+          <w:b/>
+          <w:bCs/>
+        </w:rPr>
+        <w:t>ć</w:t>
+      </w:r>
+      <w:r>
+        <w:rPr>
+          <w:rFonts w:ascii="Bodoni MT" w:hAnsi="Bodoni MT" w:cs="Calibri"/>
+          <w:b/>
+          <w:bCs/>
+        </w:rPr>
+        <w:t xml:space="preserve"> </w:t>
+      </w:r>
+      <w:r>
+        <w:rPr>
+          <w:rFonts w:ascii="Bodoni MT" w:hAnsi="Bodoni MT" w:cs="Calibri"/>
+        </w:rPr>
+        <w:t>słownik zawieraj</w:t>
+      </w:r>
+      <w:r>
+        <w:rPr>
+          <w:rFonts w:ascii="Calibri" w:hAnsi="Calibri" w:cs="Calibri"/>
+        </w:rPr>
+        <w:t>ą</w:t>
+      </w:r>
+      <w:r>
+        <w:rPr>
+          <w:rFonts w:ascii="Bodoni MT" w:hAnsi="Bodoni MT" w:cs="Calibri"/>
+        </w:rPr>
+        <w:t>cy listy wierzchołków dla obu cykli</w:t>
+      </w:r>
+    </w:p>
+    <w:p>
+      <w:pPr>
+        <w:pStyle w:val="Akapitzlist"/>
+        <w:numPr>
+          <w:ilvl w:val="0"/>
+          <w:numId w:val="4"/>
+        </w:numPr>
+        <w:rPr>
+          <w:rFonts w:cstheme="minorHAnsi"/>
+        </w:rPr>
+      </w:pPr>
+      <w:r>
+        <w:rPr>
+          <w:rFonts w:cstheme="minorHAnsi"/>
+        </w:rPr>
+        <w:t>Metoda rozbudowy cyklu</w:t>
+      </w:r>
+    </w:p>
+    <w:p>
+      <w:pPr>
+        <w:ind w:left="360"/>
+        <w:rPr>
+          <w:rFonts w:cstheme="minorHAnsi"/>
+        </w:rPr>
       </w:pPr>
     </w:p>
     <w:sectPr>
@@ -464,6 +966,95 @@
     </w:lvl>
   </w:abstractNum>
   <w:abstractNum w:abstractNumId="3" w15:restartNumberingAfterBreak="0">
+    <w:nsid w:val="752F5DF7"/>
+    <w:multiLevelType w:val="hybridMultilevel"/>
+    <w:tmpl w:val="0E52D62A"/>
+    <w:lvl w:ilvl="0" w:tplc="0415000F">
+      <w:start w:val="1"/>
+      <w:numFmt w:val="decimal"/>
+      <w:lvlText w:val="%1."/>
+      <w:lvlJc w:val="left"/>
+      <w:pPr>
+        <w:ind w:left="720" w:hanging="360"/>
+      </w:pPr>
+      <w:rPr>
+        <w:rFonts w:hint="default"/>
+      </w:rPr>
+    </w:lvl>
+    <w:lvl w:ilvl="1" w:tplc="04150019" w:tentative="1">
+      <w:start w:val="1"/>
+      <w:numFmt w:val="lowerLetter"/>
+      <w:lvlText w:val="%2."/>
+      <w:lvlJc w:val="left"/>
+      <w:pPr>
+        <w:ind w:left="1440" w:hanging="360"/>
+      </w:pPr>
+    </w:lvl>
+    <w:lvl w:ilvl="2" w:tplc="0415001B" w:tentative="1">
+      <w:start w:val="1"/>
+      <w:numFmt w:val="lowerRoman"/>
+      <w:lvlText w:val="%3."/>
+      <w:lvlJc w:val="right"/>
+      <w:pPr>
+        <w:ind w:left="2160" w:hanging="180"/>
+      </w:pPr>
+    </w:lvl>
+    <w:lvl w:ilvl="3" w:tplc="0415000F" w:tentative="1">
+      <w:start w:val="1"/>
+      <w:numFmt w:val="decimal"/>
+      <w:lvlText w:val="%4."/>
+      <w:lvlJc w:val="left"/>
+      <w:pPr>
+        <w:ind w:left="2880" w:hanging="360"/>
+      </w:pPr>
+    </w:lvl>
+    <w:lvl w:ilvl="4" w:tplc="04150019" w:tentative="1">
+      <w:start w:val="1"/>
+      <w:numFmt w:val="lowerLetter"/>
+      <w:lvlText w:val="%5."/>
+      <w:lvlJc w:val="left"/>
+      <w:pPr>
+        <w:ind w:left="3600" w:hanging="360"/>
+      </w:pPr>
+    </w:lvl>
+    <w:lvl w:ilvl="5" w:tplc="0415001B" w:tentative="1">
+      <w:start w:val="1"/>
+      <w:numFmt w:val="lowerRoman"/>
+      <w:lvlText w:val="%6."/>
+      <w:lvlJc w:val="right"/>
+      <w:pPr>
+        <w:ind w:left="4320" w:hanging="180"/>
+      </w:pPr>
+    </w:lvl>
+    <w:lvl w:ilvl="6" w:tplc="0415000F" w:tentative="1">
+      <w:start w:val="1"/>
+      <w:numFmt w:val="decimal"/>
+      <w:lvlText w:val="%7."/>
+      <w:lvlJc w:val="left"/>
+      <w:pPr>
+        <w:ind w:left="5040" w:hanging="360"/>
+      </w:pPr>
+    </w:lvl>
+    <w:lvl w:ilvl="7" w:tplc="04150019" w:tentative="1">
+      <w:start w:val="1"/>
+      <w:numFmt w:val="lowerLetter"/>
+      <w:lvlText w:val="%8."/>
+      <w:lvlJc w:val="left"/>
+      <w:pPr>
+        <w:ind w:left="5760" w:hanging="360"/>
+      </w:pPr>
+    </w:lvl>
+    <w:lvl w:ilvl="8" w:tplc="0415001B" w:tentative="1">
+      <w:start w:val="1"/>
+      <w:numFmt w:val="lowerRoman"/>
+      <w:lvlText w:val="%9."/>
+      <w:lvlJc w:val="right"/>
+      <w:pPr>
+        <w:ind w:left="6480" w:hanging="180"/>
+      </w:pPr>
+    </w:lvl>
+  </w:abstractNum>
+  <w:abstractNum w:abstractNumId="4" w15:restartNumberingAfterBreak="0">
     <w:nsid w:val="7E0B31F6"/>
     <w:multiLevelType w:val="hybridMultilevel"/>
     <w:tmpl w:val="03785586"/>
@@ -559,10 +1150,13 @@
     <w:abstractNumId w:val="1"/>
   </w:num>
   <w:num w:numId="3" w16cid:durableId="1930962005">
-    <w:abstractNumId w:val="3"/>
+    <w:abstractNumId w:val="4"/>
   </w:num>
   <w:num w:numId="4" w16cid:durableId="460731958">
     <w:abstractNumId w:val="0"/>
+  </w:num>
+  <w:num w:numId="5" w16cid:durableId="866942120">
+    <w:abstractNumId w:val="3"/>
   </w:num>
 </w:numbering>
 </file>

</xml_diff>